<commit_message>
Update cover for V0.1 document
</commit_message>
<xml_diff>
--- a/Documents/phoeniX RISC-V Core V0.1/phoeniX RISC-V Core V0.1 cover.docx
+++ b/Documents/phoeniX RISC-V Core V0.1/phoeniX RISC-V Core V0.1 cover.docx
@@ -1,10 +1,857 @@
 
 <file path=word/document.xml><?xml version="1.0" encoding="utf-8"?>
 <w:document xmlns:wpc="http://schemas.microsoft.com/office/word/2010/wordprocessingCanvas" xmlns:cx="http://schemas.microsoft.com/office/drawing/2014/chartex" xmlns:mc="http://schemas.openxmlformats.org/markup-compatibility/2006" xmlns:o="urn:schemas-microsoft-com:office:office" xmlns:r="http://schemas.openxmlformats.org/officeDocument/2006/relationships" xmlns:m="http://schemas.openxmlformats.org/officeDocument/2006/math" xmlns:v="urn:schemas-microsoft-com:vml" xmlns:wp14="http://schemas.microsoft.com/office/word/2010/wordprocessingDrawing" xmlns:wp="http://schemas.openxmlformats.org/drawingml/2006/wordprocessingDrawing" xmlns:w10="urn:schemas-microsoft-com:office:word" xmlns:w="http://schemas.openxmlformats.org/wordprocessingml/2006/main" xmlns:w14="http://schemas.microsoft.com/office/word/2010/wordml" xmlns:w15="http://schemas.microsoft.com/office/word/2012/wordml" xmlns:w16se="http://schemas.microsoft.com/office/word/2015/wordml/symex" xmlns:wpg="http://schemas.microsoft.com/office/word/2010/wordprocessingGroup" xmlns:wpi="http://schemas.microsoft.com/office/word/2010/wordprocessingInk" xmlns:wne="http://schemas.microsoft.com/office/word/2006/wordml" xmlns:wps="http://schemas.microsoft.com/office/word/2010/wordprocessingShape" mc:Ignorable="w14 w15 w16se wp14">
+  <w:background w:color="D8D8D8" w:themeColor="background1" w:themeShade="D8"/>
   <w:body>
-    <w:p>
+    <w:p/>
+    <w:p/>
+    <w:p/>
+    <w:p/>
+    <w:p/>
+    <w:p/>
+    <w:p/>
+    <w:p>
+      <w:pPr>
+        <w:jc w:val="center"/>
+      </w:pPr>
+      <w:r>
+        <w:rPr>
+          <w:noProof/>
+        </w:rPr>
+        <w:drawing>
+          <wp:anchor distT="0" distB="0" distL="114300" distR="114300" simplePos="0" relativeHeight="251657216" behindDoc="0" locked="0" layoutInCell="1" allowOverlap="1" wp14:anchorId="77F35DF4" wp14:editId="4E684F94">
+            <wp:simplePos x="0" y="0"/>
+            <wp:positionH relativeFrom="margin">
+              <wp:align>center</wp:align>
+            </wp:positionH>
+            <wp:positionV relativeFrom="paragraph">
+              <wp:posOffset>4445</wp:posOffset>
+            </wp:positionV>
+            <wp:extent cx="4960620" cy="1600200"/>
+            <wp:effectExtent l="0" t="0" r="0" b="0"/>
+            <wp:wrapSquare wrapText="bothSides"/>
+            <wp:docPr id="1" name="Picture 1"/>
+            <wp:cNvGraphicFramePr>
+              <a:graphicFrameLocks xmlns:a="http://schemas.openxmlformats.org/drawingml/2006/main" noChangeAspect="1"/>
+            </wp:cNvGraphicFramePr>
+            <a:graphic xmlns:a="http://schemas.openxmlformats.org/drawingml/2006/main">
+              <a:graphicData uri="http://schemas.openxmlformats.org/drawingml/2006/picture">
+                <pic:pic xmlns:pic="http://schemas.openxmlformats.org/drawingml/2006/picture">
+                  <pic:nvPicPr>
+                    <pic:cNvPr id="1" name="phoenix_logotype_transparent.png"/>
+                    <pic:cNvPicPr/>
+                  </pic:nvPicPr>
+                  <pic:blipFill rotWithShape="1">
+                    <a:blip r:embed="rId4" cstate="print">
+                      <a:extLst>
+                        <a:ext uri="{28A0092B-C50C-407E-A947-70E740481C1C}">
+                          <a14:useLocalDpi xmlns:a14="http://schemas.microsoft.com/office/drawing/2010/main" val="0"/>
+                        </a:ext>
+                      </a:extLst>
+                    </a:blip>
+                    <a:srcRect t="13740" b="17557"/>
+                    <a:stretch/>
+                  </pic:blipFill>
+                  <pic:spPr bwMode="auto">
+                    <a:xfrm>
+                      <a:off x="0" y="0"/>
+                      <a:ext cx="4960620" cy="1600200"/>
+                    </a:xfrm>
+                    <a:prstGeom prst="rect">
+                      <a:avLst/>
+                    </a:prstGeom>
+                    <a:ln>
+                      <a:noFill/>
+                    </a:ln>
+                    <a:extLst>
+                      <a:ext uri="{53640926-AAD7-44D8-BBD7-CCE9431645EC}">
+                        <a14:shadowObscured xmlns:a14="http://schemas.microsoft.com/office/drawing/2010/main"/>
+                      </a:ext>
+                    </a:extLst>
+                  </pic:spPr>
+                </pic:pic>
+              </a:graphicData>
+            </a:graphic>
+            <wp14:sizeRelH relativeFrom="margin">
+              <wp14:pctWidth>0</wp14:pctWidth>
+            </wp14:sizeRelH>
+            <wp14:sizeRelV relativeFrom="margin">
+              <wp14:pctHeight>0</wp14:pctHeight>
+            </wp14:sizeRelV>
+          </wp:anchor>
+        </w:drawing>
+      </w:r>
+    </w:p>
+    <w:p/>
+    <w:p>
+      <w:pPr>
+        <w:rPr>
+          <w:sz w:val="20"/>
+          <w:szCs w:val="20"/>
+        </w:rPr>
+      </w:pPr>
+    </w:p>
+    <w:p>
+      <w:pPr>
+        <w:jc w:val="center"/>
+        <w:rPr>
+          <w:rFonts w:ascii="Trebuchet MS" w:hAnsi="Trebuchet MS"/>
+          <w:sz w:val="48"/>
+          <w:szCs w:val="48"/>
+          <w:lang w:bidi="fa-IR"/>
+        </w:rPr>
+      </w:pPr>
+      <w:r>
+        <w:rPr>
+          <w:rFonts w:ascii="Trebuchet MS" w:hAnsi="Trebuchet MS"/>
+          <w:sz w:val="48"/>
+          <w:szCs w:val="48"/>
+          <w:lang w:bidi="fa-IR"/>
+        </w:rPr>
+        <w:t>Design of a 32-bit RISC-V Core</w:t>
+      </w:r>
+    </w:p>
+    <w:p>
+      <w:pPr>
+        <w:tabs>
+          <w:tab w:val="left" w:pos="1380"/>
+        </w:tabs>
+        <w:jc w:val="center"/>
+        <w:rPr>
+          <w:rFonts w:ascii="Trebuchet MS" w:hAnsi="Trebuchet MS"/>
+          <w:sz w:val="48"/>
+          <w:szCs w:val="48"/>
+          <w:lang w:bidi="fa-IR"/>
+        </w:rPr>
+      </w:pPr>
+      <w:r>
+        <w:rPr>
+          <w:rFonts w:ascii="Trebuchet MS" w:hAnsi="Trebuchet MS"/>
+          <w:noProof/>
+          <w:sz w:val="40"/>
+          <w:szCs w:val="40"/>
+        </w:rPr>
+        <mc:AlternateContent>
+          <mc:Choice Requires="wpg">
+            <w:drawing>
+              <wp:anchor distT="0" distB="0" distL="114300" distR="114300" simplePos="0" relativeHeight="251661312" behindDoc="0" locked="0" layoutInCell="1" allowOverlap="1" wp14:anchorId="34D62131" wp14:editId="15C41C36">
+                <wp:simplePos x="0" y="0"/>
+                <wp:positionH relativeFrom="column">
+                  <wp:posOffset>619125</wp:posOffset>
+                </wp:positionH>
+                <wp:positionV relativeFrom="paragraph">
+                  <wp:posOffset>3561080</wp:posOffset>
+                </wp:positionV>
+                <wp:extent cx="1028700" cy="1294765"/>
+                <wp:effectExtent l="0" t="0" r="0" b="635"/>
+                <wp:wrapNone/>
+                <wp:docPr id="3" name="Group 3"/>
+                <wp:cNvGraphicFramePr/>
+                <a:graphic xmlns:a="http://schemas.openxmlformats.org/drawingml/2006/main">
+                  <a:graphicData uri="http://schemas.microsoft.com/office/word/2010/wordprocessingGroup">
+                    <wpg:wgp>
+                      <wpg:cNvGrpSpPr/>
+                      <wpg:grpSpPr>
+                        <a:xfrm>
+                          <a:off x="0" y="0"/>
+                          <a:ext cx="1028700" cy="1294765"/>
+                          <a:chOff x="335280" y="19050"/>
+                          <a:chExt cx="1028700" cy="1294765"/>
+                        </a:xfrm>
+                      </wpg:grpSpPr>
+                      <pic:pic xmlns:pic="http://schemas.openxmlformats.org/drawingml/2006/picture">
+                        <pic:nvPicPr>
+                          <pic:cNvPr id="2" name="Picture 2"/>
+                          <pic:cNvPicPr>
+                            <a:picLocks noChangeAspect="1"/>
+                          </pic:cNvPicPr>
+                        </pic:nvPicPr>
+                        <pic:blipFill>
+                          <a:blip r:embed="rId5" cstate="print">
+                            <a:biLevel thresh="50000"/>
+                            <a:extLst>
+                              <a:ext uri="{28A0092B-C50C-407E-A947-70E740481C1C}">
+                                <a14:useLocalDpi xmlns:a14="http://schemas.microsoft.com/office/drawing/2010/main" val="0"/>
+                              </a:ext>
+                            </a:extLst>
+                          </a:blip>
+                          <a:stretch>
+                            <a:fillRect/>
+                          </a:stretch>
+                        </pic:blipFill>
+                        <pic:spPr>
+                          <a:xfrm>
+                            <a:off x="335280" y="19050"/>
+                            <a:ext cx="1028700" cy="1028700"/>
+                          </a:xfrm>
+                          <a:prstGeom prst="rect">
+                            <a:avLst/>
+                          </a:prstGeom>
+                        </pic:spPr>
+                      </pic:pic>
+                      <wps:wsp>
+                        <wps:cNvPr id="217" name="Text Box 2"/>
+                        <wps:cNvSpPr txBox="1">
+                          <a:spLocks noChangeArrowheads="1"/>
+                        </wps:cNvSpPr>
+                        <wps:spPr bwMode="auto">
+                          <a:xfrm>
+                            <a:off x="430530" y="1000125"/>
+                            <a:ext cx="847724" cy="313690"/>
+                          </a:xfrm>
+                          <a:prstGeom prst="rect">
+                            <a:avLst/>
+                          </a:prstGeom>
+                          <a:noFill/>
+                          <a:ln w="9525">
+                            <a:noFill/>
+                            <a:miter lim="800000"/>
+                            <a:headEnd/>
+                            <a:tailEnd/>
+                          </a:ln>
+                        </wps:spPr>
+                        <wps:txbx>
+                          <w:txbxContent>
+                            <w:p>
+                              <w:pPr>
+                                <w:jc w:val="center"/>
+                                <w:rPr>
+                                  <w:rFonts w:asciiTheme="majorBidi" w:hAnsiTheme="majorBidi" w:cstheme="majorBidi"/>
+                                  <w:b/>
+                                  <w:bCs/>
+                                  <w:sz w:val="32"/>
+                                  <w:szCs w:val="32"/>
+                                </w:rPr>
+                              </w:pPr>
+                              <w:r>
+                                <w:rPr>
+                                  <w:rFonts w:asciiTheme="majorBidi" w:hAnsiTheme="majorBidi" w:cstheme="majorBidi"/>
+                                  <w:b/>
+                                  <w:bCs/>
+                                  <w:sz w:val="32"/>
+                                  <w:szCs w:val="32"/>
+                                </w:rPr>
+                                <w:t>I</w:t>
+                              </w:r>
+                              <w:r>
+                                <w:rPr>
+                                  <w:rFonts w:asciiTheme="majorBidi" w:hAnsiTheme="majorBidi" w:cstheme="majorBidi"/>
+                                  <w:b/>
+                                  <w:bCs/>
+                                  <w:sz w:val="32"/>
+                                  <w:szCs w:val="32"/>
+                                </w:rPr>
+                                <w:t xml:space="preserve"> </w:t>
+                              </w:r>
+                              <w:r>
+                                <w:rPr>
+                                  <w:rFonts w:asciiTheme="majorBidi" w:hAnsiTheme="majorBidi" w:cstheme="majorBidi"/>
+                                  <w:b/>
+                                  <w:bCs/>
+                                  <w:sz w:val="32"/>
+                                  <w:szCs w:val="32"/>
+                                </w:rPr>
+                                <w:t>U</w:t>
+                              </w:r>
+                              <w:r>
+                                <w:rPr>
+                                  <w:rFonts w:asciiTheme="majorBidi" w:hAnsiTheme="majorBidi" w:cstheme="majorBidi"/>
+                                  <w:b/>
+                                  <w:bCs/>
+                                  <w:sz w:val="32"/>
+                                  <w:szCs w:val="32"/>
+                                </w:rPr>
+                                <w:t xml:space="preserve"> </w:t>
+                              </w:r>
+                              <w:r>
+                                <w:rPr>
+                                  <w:rFonts w:asciiTheme="majorBidi" w:hAnsiTheme="majorBidi" w:cstheme="majorBidi"/>
+                                  <w:b/>
+                                  <w:bCs/>
+                                  <w:sz w:val="32"/>
+                                  <w:szCs w:val="32"/>
+                                </w:rPr>
+                                <w:t>S</w:t>
+                              </w:r>
+                              <w:r>
+                                <w:rPr>
+                                  <w:rFonts w:asciiTheme="majorBidi" w:hAnsiTheme="majorBidi" w:cstheme="majorBidi"/>
+                                  <w:b/>
+                                  <w:bCs/>
+                                  <w:sz w:val="32"/>
+                                  <w:szCs w:val="32"/>
+                                </w:rPr>
+                                <w:t xml:space="preserve"> </w:t>
+                              </w:r>
+                              <w:r>
+                                <w:rPr>
+                                  <w:rFonts w:asciiTheme="majorBidi" w:hAnsiTheme="majorBidi" w:cstheme="majorBidi"/>
+                                  <w:b/>
+                                  <w:bCs/>
+                                  <w:sz w:val="32"/>
+                                  <w:szCs w:val="32"/>
+                                </w:rPr>
+                                <w:t>T</w:t>
+                              </w:r>
+                            </w:p>
+                          </w:txbxContent>
+                        </wps:txbx>
+                        <wps:bodyPr rot="0" vert="horz" wrap="square" lIns="91440" tIns="45720" rIns="91440" bIns="45720" anchor="t" anchorCtr="0">
+                          <a:noAutofit/>
+                        </wps:bodyPr>
+                      </wps:wsp>
+                    </wpg:wgp>
+                  </a:graphicData>
+                </a:graphic>
+                <wp14:sizeRelH relativeFrom="margin">
+                  <wp14:pctWidth>0</wp14:pctWidth>
+                </wp14:sizeRelH>
+                <wp14:sizeRelV relativeFrom="margin">
+                  <wp14:pctHeight>0</wp14:pctHeight>
+                </wp14:sizeRelV>
+              </wp:anchor>
+            </w:drawing>
+          </mc:Choice>
+          <mc:Fallback>
+            <w:pict>
+              <v:group w14:anchorId="34D62131" id="Group 3" o:spid="_x0000_s1026" style="position:absolute;left:0;text-align:left;margin-left:48.75pt;margin-top:280.4pt;width:81pt;height:101.95pt;z-index:251661312;mso-width-relative:margin;mso-height-relative:margin" coordorigin="3352,190" coordsize="10287,12947" o:gfxdata="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">
+                <v:shapetype id="_x0000_t75" coordsize="21600,21600" o:spt="75" o:preferrelative="t" path="m@4@5l@4@11@9@11@9@5xe" filled="f" stroked="f">
+                  <v:stroke joinstyle="miter"/>
+                  <v:formulas>
+                    <v:f eqn="if lineDrawn pixelLineWidth 0"/>
+                    <v:f eqn="sum @0 1 0"/>
+                    <v:f eqn="sum 0 0 @1"/>
+                    <v:f eqn="prod @2 1 2"/>
+                    <v:f eqn="prod @3 21600 pixelWidth"/>
+                    <v:f eqn="prod @3 21600 pixelHeight"/>
+                    <v:f eqn="sum @0 0 1"/>
+                    <v:f eqn="prod @6 1 2"/>
+                    <v:f eqn="prod @7 21600 pixelWidth"/>
+                    <v:f eqn="sum @8 21600 0"/>
+                    <v:f eqn="prod @7 21600 pixelHeight"/>
+                    <v:f eqn="sum @10 21600 0"/>
+                  </v:formulas>
+                  <v:path o:extrusionok="f" gradientshapeok="t" o:connecttype="rect"/>
+                  <o:lock v:ext="edit" aspectratio="t"/>
+                </v:shapetype>
+                <v:shape id="Picture 2" o:spid="_x0000_s1027" type="#_x0000_t75" style="position:absolute;left:3352;top:190;width:10287;height:10287;visibility:visible;mso-wrap-style:square" o:gfxdata="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">
+                  <v:imagedata r:id="rId6" o:title="" grayscale="t" bilevel="t"/>
+                  <v:path arrowok="t"/>
+                </v:shape>
+                <v:shapetype id="_x0000_t202" coordsize="21600,21600" o:spt="202" path="m,l,21600r21600,l21600,xe">
+                  <v:stroke joinstyle="miter"/>
+                  <v:path gradientshapeok="t" o:connecttype="rect"/>
+                </v:shapetype>
+                <v:shape id="Text Box 2" o:spid="_x0000_s1028" type="#_x0000_t202" style="position:absolute;left:4305;top:10001;width:8477;height:3137;visibility:visible;mso-wrap-style:square;v-text-anchor:top" o:gfxdata="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" filled="f" stroked="f">
+                  <v:textbox>
+                    <w:txbxContent>
+                      <w:p>
+                        <w:pPr>
+                          <w:jc w:val="center"/>
+                          <w:rPr>
+                            <w:rFonts w:asciiTheme="majorBidi" w:hAnsiTheme="majorBidi" w:cstheme="majorBidi"/>
+                            <w:b/>
+                            <w:bCs/>
+                            <w:sz w:val="32"/>
+                            <w:szCs w:val="32"/>
+                          </w:rPr>
+                        </w:pPr>
+                        <w:r>
+                          <w:rPr>
+                            <w:rFonts w:asciiTheme="majorBidi" w:hAnsiTheme="majorBidi" w:cstheme="majorBidi"/>
+                            <w:b/>
+                            <w:bCs/>
+                            <w:sz w:val="32"/>
+                            <w:szCs w:val="32"/>
+                          </w:rPr>
+                          <w:t>I</w:t>
+                        </w:r>
+                        <w:r>
+                          <w:rPr>
+                            <w:rFonts w:asciiTheme="majorBidi" w:hAnsiTheme="majorBidi" w:cstheme="majorBidi"/>
+                            <w:b/>
+                            <w:bCs/>
+                            <w:sz w:val="32"/>
+                            <w:szCs w:val="32"/>
+                          </w:rPr>
+                          <w:t xml:space="preserve"> </w:t>
+                        </w:r>
+                        <w:r>
+                          <w:rPr>
+                            <w:rFonts w:asciiTheme="majorBidi" w:hAnsiTheme="majorBidi" w:cstheme="majorBidi"/>
+                            <w:b/>
+                            <w:bCs/>
+                            <w:sz w:val="32"/>
+                            <w:szCs w:val="32"/>
+                          </w:rPr>
+                          <w:t>U</w:t>
+                        </w:r>
+                        <w:r>
+                          <w:rPr>
+                            <w:rFonts w:asciiTheme="majorBidi" w:hAnsiTheme="majorBidi" w:cstheme="majorBidi"/>
+                            <w:b/>
+                            <w:bCs/>
+                            <w:sz w:val="32"/>
+                            <w:szCs w:val="32"/>
+                          </w:rPr>
+                          <w:t xml:space="preserve"> </w:t>
+                        </w:r>
+                        <w:r>
+                          <w:rPr>
+                            <w:rFonts w:asciiTheme="majorBidi" w:hAnsiTheme="majorBidi" w:cstheme="majorBidi"/>
+                            <w:b/>
+                            <w:bCs/>
+                            <w:sz w:val="32"/>
+                            <w:szCs w:val="32"/>
+                          </w:rPr>
+                          <w:t>S</w:t>
+                        </w:r>
+                        <w:r>
+                          <w:rPr>
+                            <w:rFonts w:asciiTheme="majorBidi" w:hAnsiTheme="majorBidi" w:cstheme="majorBidi"/>
+                            <w:b/>
+                            <w:bCs/>
+                            <w:sz w:val="32"/>
+                            <w:szCs w:val="32"/>
+                          </w:rPr>
+                          <w:t xml:space="preserve"> </w:t>
+                        </w:r>
+                        <w:r>
+                          <w:rPr>
+                            <w:rFonts w:asciiTheme="majorBidi" w:hAnsiTheme="majorBidi" w:cstheme="majorBidi"/>
+                            <w:b/>
+                            <w:bCs/>
+                            <w:sz w:val="32"/>
+                            <w:szCs w:val="32"/>
+                          </w:rPr>
+                          <w:t>T</w:t>
+                        </w:r>
+                      </w:p>
+                    </w:txbxContent>
+                  </v:textbox>
+                </v:shape>
+              </v:group>
+            </w:pict>
+          </mc:Fallback>
+        </mc:AlternateContent>
+      </w:r>
       <w:bookmarkStart w:id="0" w:name="_GoBack"/>
+      <w:r>
+        <w:rPr>
+          <w:rFonts w:ascii="Trebuchet MS" w:hAnsi="Trebuchet MS"/>
+          <w:noProof/>
+          <w:sz w:val="48"/>
+          <w:szCs w:val="48"/>
+        </w:rPr>
+        <w:drawing>
+          <wp:anchor distT="0" distB="0" distL="114300" distR="114300" simplePos="0" relativeHeight="251662336" behindDoc="0" locked="0" layoutInCell="1" allowOverlap="1" wp14:anchorId="4A850680" wp14:editId="6C572AA6">
+            <wp:simplePos x="0" y="0"/>
+            <wp:positionH relativeFrom="margin">
+              <wp:posOffset>-685800</wp:posOffset>
+            </wp:positionH>
+            <wp:positionV relativeFrom="paragraph">
+              <wp:posOffset>3856355</wp:posOffset>
+            </wp:positionV>
+            <wp:extent cx="1127928" cy="881254"/>
+            <wp:effectExtent l="0" t="0" r="0" b="0"/>
+            <wp:wrapNone/>
+            <wp:docPr id="4" name="Picture 4"/>
+            <wp:cNvGraphicFramePr>
+              <a:graphicFrameLocks xmlns:a="http://schemas.openxmlformats.org/drawingml/2006/main" noChangeAspect="1"/>
+            </wp:cNvGraphicFramePr>
+            <a:graphic xmlns:a="http://schemas.openxmlformats.org/drawingml/2006/main">
+              <a:graphicData uri="http://schemas.openxmlformats.org/drawingml/2006/picture">
+                <pic:pic xmlns:pic="http://schemas.openxmlformats.org/drawingml/2006/picture">
+                  <pic:nvPicPr>
+                    <pic:cNvPr id="4" name="RISC-V-logo-square.svg.png"/>
+                    <pic:cNvPicPr/>
+                  </pic:nvPicPr>
+                  <pic:blipFill>
+                    <a:blip r:embed="rId7" cstate="print">
+                      <a:biLevel thresh="75000"/>
+                      <a:extLst>
+                        <a:ext uri="{28A0092B-C50C-407E-A947-70E740481C1C}">
+                          <a14:useLocalDpi xmlns:a14="http://schemas.microsoft.com/office/drawing/2010/main" val="0"/>
+                        </a:ext>
+                      </a:extLst>
+                    </a:blip>
+                    <a:stretch>
+                      <a:fillRect/>
+                    </a:stretch>
+                  </pic:blipFill>
+                  <pic:spPr>
+                    <a:xfrm>
+                      <a:off x="0" y="0"/>
+                      <a:ext cx="1127928" cy="881254"/>
+                    </a:xfrm>
+                    <a:prstGeom prst="rect">
+                      <a:avLst/>
+                    </a:prstGeom>
+                  </pic:spPr>
+                </pic:pic>
+              </a:graphicData>
+            </a:graphic>
+            <wp14:sizeRelH relativeFrom="margin">
+              <wp14:pctWidth>0</wp14:pctWidth>
+            </wp14:sizeRelH>
+            <wp14:sizeRelV relativeFrom="margin">
+              <wp14:pctHeight>0</wp14:pctHeight>
+            </wp14:sizeRelV>
+          </wp:anchor>
+        </w:drawing>
+      </w:r>
       <w:bookmarkEnd w:id="0"/>
+      <w:r>
+        <w:rPr>
+          <w:rFonts w:ascii="Trebuchet MS" w:hAnsi="Trebuchet MS"/>
+          <w:sz w:val="40"/>
+          <w:szCs w:val="40"/>
+          <w:lang w:bidi="fa-IR"/>
+        </w:rPr>
+        <w:t>Arvin Delavari – Faraz Ghoreishy</w:t>
+      </w:r>
+    </w:p>
+    <w:p>
+      <w:pPr>
+        <w:rPr>
+          <w:rFonts w:ascii="Trebuchet MS" w:hAnsi="Trebuchet MS"/>
+          <w:sz w:val="48"/>
+          <w:szCs w:val="48"/>
+          <w:lang w:bidi="fa-IR"/>
+        </w:rPr>
+      </w:pPr>
+    </w:p>
+    <w:p>
+      <w:pPr>
+        <w:rPr>
+          <w:rFonts w:ascii="Trebuchet MS" w:hAnsi="Trebuchet MS"/>
+          <w:sz w:val="48"/>
+          <w:szCs w:val="48"/>
+          <w:lang w:bidi="fa-IR"/>
+        </w:rPr>
+      </w:pPr>
+    </w:p>
+    <w:p>
+      <w:pPr>
+        <w:rPr>
+          <w:rFonts w:ascii="Trebuchet MS" w:hAnsi="Trebuchet MS"/>
+          <w:sz w:val="48"/>
+          <w:szCs w:val="48"/>
+          <w:lang w:bidi="fa-IR"/>
+        </w:rPr>
+      </w:pPr>
+    </w:p>
+    <w:p>
+      <w:pPr>
+        <w:rPr>
+          <w:rFonts w:ascii="Trebuchet MS" w:hAnsi="Trebuchet MS"/>
+          <w:sz w:val="48"/>
+          <w:szCs w:val="48"/>
+          <w:lang w:bidi="fa-IR"/>
+        </w:rPr>
+      </w:pPr>
+    </w:p>
+    <w:p>
+      <w:pPr>
+        <w:rPr>
+          <w:rFonts w:ascii="Trebuchet MS" w:hAnsi="Trebuchet MS"/>
+          <w:sz w:val="48"/>
+          <w:szCs w:val="48"/>
+          <w:lang w:bidi="fa-IR"/>
+        </w:rPr>
+      </w:pPr>
+    </w:p>
+    <w:p>
+      <w:pPr>
+        <w:rPr>
+          <w:rFonts w:ascii="Trebuchet MS" w:hAnsi="Trebuchet MS"/>
+          <w:sz w:val="48"/>
+          <w:szCs w:val="48"/>
+          <w:lang w:bidi="fa-IR"/>
+        </w:rPr>
+      </w:pPr>
+    </w:p>
+    <w:p>
+      <w:pPr>
+        <w:tabs>
+          <w:tab w:val="left" w:pos="7380"/>
+        </w:tabs>
+        <w:rPr>
+          <w:rFonts w:ascii="Trebuchet MS" w:hAnsi="Trebuchet MS"/>
+          <w:sz w:val="48"/>
+          <w:szCs w:val="48"/>
+          <w:lang w:bidi="fa-IR"/>
+        </w:rPr>
+      </w:pPr>
+      <w:r>
+        <w:rPr>
+          <w:rFonts w:ascii="Trebuchet MS" w:hAnsi="Trebuchet MS"/>
+          <w:sz w:val="48"/>
+          <w:szCs w:val="48"/>
+          <w:lang w:bidi="fa-IR"/>
+        </w:rPr>
+        <w:tab/>
+      </w:r>
+    </w:p>
+    <w:p>
+      <w:pPr>
+        <w:tabs>
+          <w:tab w:val="left" w:pos="7380"/>
+        </w:tabs>
+        <w:rPr>
+          <w:rFonts w:ascii="Trebuchet MS" w:hAnsi="Trebuchet MS"/>
+          <w:sz w:val="48"/>
+          <w:szCs w:val="48"/>
+          <w:lang w:bidi="fa-IR"/>
+        </w:rPr>
+      </w:pPr>
+    </w:p>
+    <w:p>
+      <w:pPr>
+        <w:tabs>
+          <w:tab w:val="left" w:pos="7380"/>
+        </w:tabs>
+        <w:rPr>
+          <w:rFonts w:ascii="Trebuchet MS" w:hAnsi="Trebuchet MS"/>
+          <w:sz w:val="48"/>
+          <w:szCs w:val="48"/>
+          <w:lang w:bidi="fa-IR"/>
+        </w:rPr>
+      </w:pPr>
+      <w:r>
+        <w:rPr>
+          <w:rFonts w:ascii="Trebuchet MS" w:hAnsi="Trebuchet MS"/>
+          <w:noProof/>
+          <w:sz w:val="48"/>
+          <w:szCs w:val="48"/>
+        </w:rPr>
+        <w:drawing>
+          <wp:anchor distT="0" distB="0" distL="114300" distR="114300" simplePos="0" relativeHeight="251663360" behindDoc="0" locked="0" layoutInCell="1" allowOverlap="1">
+            <wp:simplePos x="0" y="0"/>
+            <wp:positionH relativeFrom="margin">
+              <wp:align>center</wp:align>
+            </wp:positionH>
+            <wp:positionV relativeFrom="paragraph">
+              <wp:posOffset>5998383</wp:posOffset>
+            </wp:positionV>
+            <wp:extent cx="1104900" cy="1104900"/>
+            <wp:effectExtent l="0" t="0" r="0" b="0"/>
+            <wp:wrapNone/>
+            <wp:docPr id="5" name="Picture 5"/>
+            <wp:cNvGraphicFramePr>
+              <a:graphicFrameLocks xmlns:a="http://schemas.openxmlformats.org/drawingml/2006/main" noChangeAspect="1"/>
+            </wp:cNvGraphicFramePr>
+            <a:graphic xmlns:a="http://schemas.openxmlformats.org/drawingml/2006/main">
+              <a:graphicData uri="http://schemas.openxmlformats.org/drawingml/2006/picture">
+                <pic:pic xmlns:pic="http://schemas.openxmlformats.org/drawingml/2006/picture">
+                  <pic:nvPicPr>
+                    <pic:cNvPr id="5" name="barcode.gif"/>
+                    <pic:cNvPicPr/>
+                  </pic:nvPicPr>
+                  <pic:blipFill>
+                    <a:blip r:embed="rId8">
+                      <a:clrChange>
+                        <a:clrFrom>
+                          <a:srgbClr val="FFFFFF"/>
+                        </a:clrFrom>
+                        <a:clrTo>
+                          <a:srgbClr val="FFFFFF">
+                            <a:alpha val="0"/>
+                          </a:srgbClr>
+                        </a:clrTo>
+                      </a:clrChange>
+                      <a:extLst>
+                        <a:ext uri="{28A0092B-C50C-407E-A947-70E740481C1C}">
+                          <a14:useLocalDpi xmlns:a14="http://schemas.microsoft.com/office/drawing/2010/main" val="0"/>
+                        </a:ext>
+                      </a:extLst>
+                    </a:blip>
+                    <a:stretch>
+                      <a:fillRect/>
+                    </a:stretch>
+                  </pic:blipFill>
+                  <pic:spPr>
+                    <a:xfrm>
+                      <a:off x="0" y="0"/>
+                      <a:ext cx="1104900" cy="1104900"/>
+                    </a:xfrm>
+                    <a:prstGeom prst="rect">
+                      <a:avLst/>
+                    </a:prstGeom>
+                  </pic:spPr>
+                </pic:pic>
+              </a:graphicData>
+            </a:graphic>
+          </wp:anchor>
+        </w:drawing>
+      </w:r>
+    </w:p>
+    <w:p>
+      <w:pPr>
+        <w:rPr>
+          <w:rFonts w:ascii="Trebuchet MS" w:hAnsi="Trebuchet MS"/>
+          <w:sz w:val="48"/>
+          <w:szCs w:val="48"/>
+          <w:lang w:bidi="fa-IR"/>
+        </w:rPr>
+      </w:pPr>
+    </w:p>
+    <w:p>
+      <w:pPr>
+        <w:rPr>
+          <w:rFonts w:ascii="Trebuchet MS" w:hAnsi="Trebuchet MS"/>
+          <w:sz w:val="48"/>
+          <w:szCs w:val="48"/>
+          <w:lang w:bidi="fa-IR"/>
+        </w:rPr>
+      </w:pPr>
+    </w:p>
+    <w:p>
+      <w:pPr>
+        <w:rPr>
+          <w:rFonts w:ascii="Trebuchet MS" w:hAnsi="Trebuchet MS"/>
+          <w:sz w:val="48"/>
+          <w:szCs w:val="48"/>
+          <w:lang w:bidi="fa-IR"/>
+        </w:rPr>
+      </w:pPr>
+    </w:p>
+    <w:p>
+      <w:pPr>
+        <w:rPr>
+          <w:rFonts w:ascii="Trebuchet MS" w:hAnsi="Trebuchet MS"/>
+          <w:sz w:val="48"/>
+          <w:szCs w:val="48"/>
+          <w:lang w:bidi="fa-IR"/>
+        </w:rPr>
+      </w:pPr>
+    </w:p>
+    <w:p>
+      <w:pPr>
+        <w:rPr>
+          <w:rFonts w:ascii="Trebuchet MS" w:hAnsi="Trebuchet MS"/>
+          <w:sz w:val="48"/>
+          <w:szCs w:val="48"/>
+          <w:lang w:bidi="fa-IR"/>
+        </w:rPr>
+      </w:pPr>
+    </w:p>
+    <w:p>
+      <w:pPr>
+        <w:rPr>
+          <w:rFonts w:ascii="Trebuchet MS" w:hAnsi="Trebuchet MS"/>
+          <w:sz w:val="48"/>
+          <w:szCs w:val="48"/>
+          <w:lang w:bidi="fa-IR"/>
+        </w:rPr>
+      </w:pPr>
+    </w:p>
+    <w:p>
+      <w:pPr>
+        <w:rPr>
+          <w:rFonts w:ascii="Trebuchet MS" w:hAnsi="Trebuchet MS"/>
+          <w:sz w:val="48"/>
+          <w:szCs w:val="48"/>
+          <w:lang w:bidi="fa-IR"/>
+        </w:rPr>
+      </w:pPr>
+    </w:p>
+    <w:p>
+      <w:pPr>
+        <w:jc w:val="center"/>
+        <w:rPr>
+          <w:rFonts w:ascii="Trebuchet MS" w:hAnsi="Trebuchet MS"/>
+          <w:sz w:val="48"/>
+          <w:szCs w:val="48"/>
+          <w:lang w:bidi="fa-IR"/>
+        </w:rPr>
+      </w:pPr>
+    </w:p>
+    <w:p>
+      <w:pPr>
+        <w:jc w:val="center"/>
+        <w:rPr>
+          <w:rFonts w:ascii="Trebuchet MS" w:hAnsi="Trebuchet MS"/>
+          <w:sz w:val="48"/>
+          <w:szCs w:val="48"/>
+          <w:lang w:bidi="fa-IR"/>
+        </w:rPr>
+      </w:pPr>
+    </w:p>
+    <w:p>
+      <w:pPr>
+        <w:jc w:val="center"/>
+        <w:rPr>
+          <w:rFonts w:ascii="Trebuchet MS" w:hAnsi="Trebuchet MS"/>
+          <w:sz w:val="48"/>
+          <w:szCs w:val="48"/>
+          <w:lang w:bidi="fa-IR"/>
+        </w:rPr>
+      </w:pPr>
+    </w:p>
+    <w:p>
+      <w:pPr>
+        <w:jc w:val="center"/>
+        <w:rPr>
+          <w:rFonts w:ascii="Trebuchet MS" w:hAnsi="Trebuchet MS"/>
+          <w:sz w:val="48"/>
+          <w:szCs w:val="48"/>
+          <w:lang w:bidi="fa-IR"/>
+        </w:rPr>
+      </w:pPr>
+    </w:p>
+    <w:p>
+      <w:pPr>
+        <w:jc w:val="center"/>
+        <w:rPr>
+          <w:rFonts w:ascii="Trebuchet MS" w:hAnsi="Trebuchet MS"/>
+          <w:sz w:val="48"/>
+          <w:szCs w:val="48"/>
+          <w:lang w:bidi="fa-IR"/>
+        </w:rPr>
+      </w:pPr>
+    </w:p>
+    <w:p>
+      <w:pPr>
+        <w:jc w:val="center"/>
+        <w:rPr>
+          <w:rFonts w:ascii="Trebuchet MS" w:hAnsi="Trebuchet MS"/>
+          <w:sz w:val="48"/>
+          <w:szCs w:val="48"/>
+          <w:lang w:bidi="fa-IR"/>
+        </w:rPr>
+      </w:pPr>
+    </w:p>
+    <w:p>
+      <w:pPr>
+        <w:jc w:val="center"/>
+        <w:rPr>
+          <w:rFonts w:ascii="Trebuchet MS" w:hAnsi="Trebuchet MS"/>
+          <w:sz w:val="48"/>
+          <w:szCs w:val="48"/>
+          <w:lang w:bidi="fa-IR"/>
+        </w:rPr>
+      </w:pPr>
+    </w:p>
+    <w:p>
+      <w:pPr>
+        <w:jc w:val="center"/>
+        <w:rPr>
+          <w:rFonts w:ascii="Trebuchet MS" w:hAnsi="Trebuchet MS"/>
+          <w:sz w:val="28"/>
+          <w:szCs w:val="28"/>
+          <w:lang w:bidi="fa-IR"/>
+        </w:rPr>
+      </w:pPr>
+      <w:r>
+        <w:rPr>
+          <w:rFonts w:ascii="Trebuchet MS" w:hAnsi="Trebuchet MS"/>
+          <w:sz w:val="28"/>
+          <w:szCs w:val="28"/>
+          <w:lang w:bidi="fa-IR"/>
+        </w:rPr>
+        <w:t>GitHub.com/phoenix/phoenix-RV32</w:t>
+      </w:r>
     </w:p>
     <w:sectPr>
       <w:pgSz w:w="12240" w:h="15840"/>

</xml_diff>

<commit_message>
📝 Add version to cover
</commit_message>
<xml_diff>
--- a/Documents/phoeniX RISC-V Core V0.1/phoeniX RISC-V Core V0.1 cover.docx
+++ b/Documents/phoeniX RISC-V Core V0.1/phoeniX RISC-V Core V0.1 cover.docx
@@ -111,6 +111,28 @@
         <w:t>Design of a 32-bit RISC-V Core</w:t>
       </w:r>
     </w:p>
+    <w:p>
+      <w:pPr>
+        <w:jc w:val="center"/>
+        <w:rPr>
+          <w:rFonts w:ascii="Trebuchet MS" w:hAnsi="Trebuchet MS"/>
+          <w:sz w:val="40"/>
+          <w:szCs w:val="40"/>
+          <w:lang w:bidi="fa-IR"/>
+        </w:rPr>
+      </w:pPr>
+      <w:bookmarkStart w:id="0" w:name="_GoBack"/>
+      <w:r>
+        <w:rPr>
+          <w:rFonts w:ascii="Trebuchet MS" w:hAnsi="Trebuchet MS"/>
+          <w:sz w:val="40"/>
+          <w:szCs w:val="40"/>
+          <w:lang w:bidi="fa-IR"/>
+        </w:rPr>
+        <w:t>Version 0.1</w:t>
+      </w:r>
+    </w:p>
+    <w:bookmarkEnd w:id="0"/>
     <w:p>
       <w:pPr>
         <w:tabs>
@@ -435,7 +457,6 @@
           </mc:Fallback>
         </mc:AlternateContent>
       </w:r>
-      <w:bookmarkStart w:id="0" w:name="_GoBack"/>
       <w:r>
         <w:rPr>
           <w:rFonts w:ascii="Trebuchet MS" w:hAnsi="Trebuchet MS"/>
@@ -500,7 +521,6 @@
           </wp:anchor>
         </w:drawing>
       </w:r>
-      <w:bookmarkEnd w:id="0"/>
       <w:r>
         <w:rPr>
           <w:rFonts w:ascii="Trebuchet MS" w:hAnsi="Trebuchet MS"/>

</xml_diff>

<commit_message>
📝 Update cover document
</commit_message>
<xml_diff>
--- a/Documents/phoeniX RISC-V Core V0.1/phoeniX RISC-V Core V0.1 cover.docx
+++ b/Documents/phoeniX RISC-V Core V0.1/phoeniX RISC-V Core V0.1 cover.docx
@@ -121,7 +121,6 @@
           <w:lang w:bidi="fa-IR"/>
         </w:rPr>
       </w:pPr>
-      <w:bookmarkStart w:id="0" w:name="_GoBack"/>
       <w:r>
         <w:rPr>
           <w:rFonts w:ascii="Trebuchet MS" w:hAnsi="Trebuchet MS"/>
@@ -132,7 +131,6 @@
         <w:t>Version 0.1</w:t>
       </w:r>
     </w:p>
-    <w:bookmarkEnd w:id="0"/>
     <w:p>
       <w:pPr>
         <w:tabs>
@@ -149,6 +147,75 @@
       <w:r>
         <w:rPr>
           <w:rFonts w:ascii="Trebuchet MS" w:hAnsi="Trebuchet MS"/>
+          <w:sz w:val="40"/>
+          <w:szCs w:val="40"/>
+          <w:lang w:bidi="fa-IR"/>
+        </w:rPr>
+        <w:t>Arvin Delavari – Faraz Ghoreishy</w:t>
+      </w:r>
+    </w:p>
+    <w:p>
+      <w:pPr>
+        <w:rPr>
+          <w:rFonts w:ascii="Trebuchet MS" w:hAnsi="Trebuchet MS"/>
+          <w:sz w:val="48"/>
+          <w:szCs w:val="48"/>
+          <w:lang w:bidi="fa-IR"/>
+        </w:rPr>
+      </w:pPr>
+    </w:p>
+    <w:p>
+      <w:pPr>
+        <w:rPr>
+          <w:rFonts w:ascii="Trebuchet MS" w:hAnsi="Trebuchet MS"/>
+          <w:sz w:val="48"/>
+          <w:szCs w:val="48"/>
+          <w:lang w:bidi="fa-IR"/>
+        </w:rPr>
+      </w:pPr>
+    </w:p>
+    <w:p>
+      <w:pPr>
+        <w:rPr>
+          <w:rFonts w:ascii="Trebuchet MS" w:hAnsi="Trebuchet MS"/>
+          <w:sz w:val="48"/>
+          <w:szCs w:val="48"/>
+          <w:lang w:bidi="fa-IR"/>
+        </w:rPr>
+      </w:pPr>
+    </w:p>
+    <w:p>
+      <w:pPr>
+        <w:rPr>
+          <w:rFonts w:ascii="Trebuchet MS" w:hAnsi="Trebuchet MS"/>
+          <w:sz w:val="48"/>
+          <w:szCs w:val="48"/>
+          <w:lang w:bidi="fa-IR"/>
+        </w:rPr>
+      </w:pPr>
+    </w:p>
+    <w:p>
+      <w:pPr>
+        <w:rPr>
+          <w:rFonts w:ascii="Trebuchet MS" w:hAnsi="Trebuchet MS"/>
+          <w:sz w:val="48"/>
+          <w:szCs w:val="48"/>
+          <w:lang w:bidi="fa-IR"/>
+        </w:rPr>
+      </w:pPr>
+    </w:p>
+    <w:p>
+      <w:pPr>
+        <w:rPr>
+          <w:rFonts w:ascii="Trebuchet MS" w:hAnsi="Trebuchet MS"/>
+          <w:sz w:val="48"/>
+          <w:szCs w:val="48"/>
+          <w:lang w:bidi="fa-IR"/>
+        </w:rPr>
+      </w:pPr>
+      <w:r>
+        <w:rPr>
+          <w:rFonts w:ascii="Trebuchet MS" w:hAnsi="Trebuchet MS"/>
           <w:noProof/>
           <w:sz w:val="40"/>
           <w:szCs w:val="40"/>
@@ -156,13 +223,13 @@
         <mc:AlternateContent>
           <mc:Choice Requires="wpg">
             <w:drawing>
-              <wp:anchor distT="0" distB="0" distL="114300" distR="114300" simplePos="0" relativeHeight="251661312" behindDoc="0" locked="0" layoutInCell="1" allowOverlap="1" wp14:anchorId="34D62131" wp14:editId="15C41C36">
+              <wp:anchor distT="0" distB="0" distL="114300" distR="114300" simplePos="0" relativeHeight="251661312" behindDoc="0" locked="0" layoutInCell="1" allowOverlap="1" wp14:anchorId="30F56F6B" wp14:editId="52C02CCB">
                 <wp:simplePos x="0" y="0"/>
                 <wp:positionH relativeFrom="column">
                   <wp:posOffset>619125</wp:posOffset>
                 </wp:positionH>
                 <wp:positionV relativeFrom="paragraph">
-                  <wp:posOffset>3561080</wp:posOffset>
+                  <wp:posOffset>405765</wp:posOffset>
                 </wp:positionV>
                 <wp:extent cx="1028700" cy="1294765"/>
                 <wp:effectExtent l="0" t="0" r="0" b="635"/>
@@ -336,7 +403,7 @@
           </mc:Choice>
           <mc:Fallback>
             <w:pict>
-              <v:group w14:anchorId="34D62131" id="Group 3" o:spid="_x0000_s1026" style="position:absolute;left:0;text-align:left;margin-left:48.75pt;margin-top:280.4pt;width:81pt;height:101.95pt;z-index:251661312;mso-width-relative:margin;mso-height-relative:margin" coordorigin="3352,190" coordsize="10287,12947" o:gfxdata="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">
+              <v:group w14:anchorId="30F56F6B" id="Group 3" o:spid="_x0000_s1026" style="position:absolute;margin-left:48.75pt;margin-top:31.95pt;width:81pt;height:101.95pt;z-index:251661312;mso-width-relative:margin;mso-height-relative:margin" coordorigin="3352,190" coordsize="10287,12947" o:gfxdata="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">
                 <v:shapetype id="_x0000_t75" coordsize="21600,21600" o:spt="75" o:preferrelative="t" path="m@4@5l@4@11@9@11@9@5xe" filled="f" stroked="f">
                   <v:stroke joinstyle="miter"/>
                   <v:formulas>
@@ -457,6 +524,19 @@
           </mc:Fallback>
         </mc:AlternateContent>
       </w:r>
+    </w:p>
+    <w:p>
+      <w:pPr>
+        <w:tabs>
+          <w:tab w:val="left" w:pos="7380"/>
+        </w:tabs>
+        <w:rPr>
+          <w:rFonts w:ascii="Trebuchet MS" w:hAnsi="Trebuchet MS"/>
+          <w:sz w:val="48"/>
+          <w:szCs w:val="48"/>
+          <w:lang w:bidi="fa-IR"/>
+        </w:rPr>
+      </w:pPr>
       <w:r>
         <w:rPr>
           <w:rFonts w:ascii="Trebuchet MS" w:hAnsi="Trebuchet MS"/>
@@ -465,15 +545,15 @@
           <w:szCs w:val="48"/>
         </w:rPr>
         <w:drawing>
-          <wp:anchor distT="0" distB="0" distL="114300" distR="114300" simplePos="0" relativeHeight="251662336" behindDoc="0" locked="0" layoutInCell="1" allowOverlap="1" wp14:anchorId="4A850680" wp14:editId="6C572AA6">
+          <wp:anchor distT="0" distB="0" distL="114300" distR="114300" simplePos="0" relativeHeight="251662336" behindDoc="0" locked="0" layoutInCell="1" allowOverlap="1" wp14:anchorId="05A6B4C2" wp14:editId="67712BE6">
             <wp:simplePos x="0" y="0"/>
             <wp:positionH relativeFrom="margin">
               <wp:posOffset>-685800</wp:posOffset>
             </wp:positionH>
             <wp:positionV relativeFrom="paragraph">
-              <wp:posOffset>3856355</wp:posOffset>
+              <wp:posOffset>243205</wp:posOffset>
             </wp:positionV>
-            <wp:extent cx="1127928" cy="881254"/>
+            <wp:extent cx="1127760" cy="880745"/>
             <wp:effectExtent l="0" t="0" r="0" b="0"/>
             <wp:wrapNone/>
             <wp:docPr id="4" name="Picture 4"/>
@@ -503,7 +583,7 @@
                   <pic:spPr>
                     <a:xfrm>
                       <a:off x="0" y="0"/>
-                      <a:ext cx="1127928" cy="881254"/>
+                      <a:ext cx="1127760" cy="880745"/>
                     </a:xfrm>
                     <a:prstGeom prst="rect">
                       <a:avLst/>
@@ -521,88 +601,6 @@
           </wp:anchor>
         </w:drawing>
       </w:r>
-      <w:r>
-        <w:rPr>
-          <w:rFonts w:ascii="Trebuchet MS" w:hAnsi="Trebuchet MS"/>
-          <w:sz w:val="40"/>
-          <w:szCs w:val="40"/>
-          <w:lang w:bidi="fa-IR"/>
-        </w:rPr>
-        <w:t>Arvin Delavari – Faraz Ghoreishy</w:t>
-      </w:r>
-    </w:p>
-    <w:p>
-      <w:pPr>
-        <w:rPr>
-          <w:rFonts w:ascii="Trebuchet MS" w:hAnsi="Trebuchet MS"/>
-          <w:sz w:val="48"/>
-          <w:szCs w:val="48"/>
-          <w:lang w:bidi="fa-IR"/>
-        </w:rPr>
-      </w:pPr>
-    </w:p>
-    <w:p>
-      <w:pPr>
-        <w:rPr>
-          <w:rFonts w:ascii="Trebuchet MS" w:hAnsi="Trebuchet MS"/>
-          <w:sz w:val="48"/>
-          <w:szCs w:val="48"/>
-          <w:lang w:bidi="fa-IR"/>
-        </w:rPr>
-      </w:pPr>
-    </w:p>
-    <w:p>
-      <w:pPr>
-        <w:rPr>
-          <w:rFonts w:ascii="Trebuchet MS" w:hAnsi="Trebuchet MS"/>
-          <w:sz w:val="48"/>
-          <w:szCs w:val="48"/>
-          <w:lang w:bidi="fa-IR"/>
-        </w:rPr>
-      </w:pPr>
-    </w:p>
-    <w:p>
-      <w:pPr>
-        <w:rPr>
-          <w:rFonts w:ascii="Trebuchet MS" w:hAnsi="Trebuchet MS"/>
-          <w:sz w:val="48"/>
-          <w:szCs w:val="48"/>
-          <w:lang w:bidi="fa-IR"/>
-        </w:rPr>
-      </w:pPr>
-    </w:p>
-    <w:p>
-      <w:pPr>
-        <w:rPr>
-          <w:rFonts w:ascii="Trebuchet MS" w:hAnsi="Trebuchet MS"/>
-          <w:sz w:val="48"/>
-          <w:szCs w:val="48"/>
-          <w:lang w:bidi="fa-IR"/>
-        </w:rPr>
-      </w:pPr>
-    </w:p>
-    <w:p>
-      <w:pPr>
-        <w:rPr>
-          <w:rFonts w:ascii="Trebuchet MS" w:hAnsi="Trebuchet MS"/>
-          <w:sz w:val="48"/>
-          <w:szCs w:val="48"/>
-          <w:lang w:bidi="fa-IR"/>
-        </w:rPr>
-      </w:pPr>
-    </w:p>
-    <w:p>
-      <w:pPr>
-        <w:tabs>
-          <w:tab w:val="left" w:pos="7380"/>
-        </w:tabs>
-        <w:rPr>
-          <w:rFonts w:ascii="Trebuchet MS" w:hAnsi="Trebuchet MS"/>
-          <w:sz w:val="48"/>
-          <w:szCs w:val="48"/>
-          <w:lang w:bidi="fa-IR"/>
-        </w:rPr>
-      </w:pPr>
       <w:r>
         <w:rPr>
           <w:rFonts w:ascii="Trebuchet MS" w:hAnsi="Trebuchet MS"/>
@@ -841,7 +839,9 @@
           <w:lang w:bidi="fa-IR"/>
         </w:rPr>
       </w:pPr>
-    </w:p>
+      <w:bookmarkStart w:id="0" w:name="_GoBack"/>
+    </w:p>
+    <w:bookmarkEnd w:id="0"/>
     <w:p>
       <w:pPr>
         <w:jc w:val="center"/>

</xml_diff>